<commit_message>
Added planned tasks for sprint 4
</commit_message>
<xml_diff>
--- a/doc/Sprint analysis/Sprint analysis 1.docx
+++ b/doc/Sprint analysis/Sprint analysis 1.docx
@@ -97,6 +97,1766 @@
         <w:t xml:space="preserve"> and delete them.</w:t>
       </w:r>
     </w:p>
+    <w:tbl>
+      <w:tblPr>
+        <w:tblStyle w:val="Tablaconcuadrcula"/>
+        <w:tblW w:w="0" w:type="auto"/>
+        <w:jc w:val="center"/>
+        <w:tblLook w:val="04A0" w:firstRow="1" w:lastRow="0" w:firstColumn="1" w:lastColumn="0" w:noHBand="0" w:noVBand="1"/>
+      </w:tblPr>
+      <w:tblGrid>
+        <w:gridCol w:w="1432"/>
+        <w:gridCol w:w="1923"/>
+        <w:gridCol w:w="2861"/>
+        <w:gridCol w:w="1065"/>
+        <w:gridCol w:w="1213"/>
+      </w:tblGrid>
+      <w:tr>
+        <w:trPr>
+          <w:jc w:val="center"/>
+        </w:trPr>
+        <w:tc>
+          <w:tcPr>
+            <w:tcW w:w="1450" w:type="dxa"/>
+            <w:shd w:val="clear" w:color="auto" w:fill="D9D9D9" w:themeFill="background1" w:themeFillShade="D9"/>
+          </w:tcPr>
+          <w:p>
+            <w:pPr>
+              <w:jc w:val="both"/>
+              <w:rPr>
+                <w:b/>
+                <w:bCs/>
+                <w:i/>
+                <w:iCs/>
+                <w:lang w:val="es-ES"/>
+              </w:rPr>
+            </w:pPr>
+            <w:proofErr w:type="spellStart"/>
+            <w:r>
+              <w:rPr>
+                <w:b/>
+                <w:bCs/>
+                <w:i/>
+                <w:iCs/>
+                <w:lang w:val="es-ES"/>
+              </w:rPr>
+              <w:t>Type</w:t>
+            </w:r>
+            <w:proofErr w:type="spellEnd"/>
+          </w:p>
+        </w:tc>
+        <w:tc>
+          <w:tcPr>
+            <w:tcW w:w="1964" w:type="dxa"/>
+            <w:shd w:val="clear" w:color="auto" w:fill="D9D9D9" w:themeFill="background1" w:themeFillShade="D9"/>
+          </w:tcPr>
+          <w:p>
+            <w:pPr>
+              <w:jc w:val="both"/>
+              <w:rPr>
+                <w:b/>
+                <w:bCs/>
+                <w:i/>
+                <w:iCs/>
+                <w:lang w:val="es-ES"/>
+              </w:rPr>
+            </w:pPr>
+            <w:proofErr w:type="spellStart"/>
+            <w:r>
+              <w:rPr>
+                <w:b/>
+                <w:bCs/>
+                <w:i/>
+                <w:iCs/>
+                <w:lang w:val="es-ES"/>
+              </w:rPr>
+              <w:t>Element</w:t>
+            </w:r>
+            <w:proofErr w:type="spellEnd"/>
+          </w:p>
+        </w:tc>
+        <w:tc>
+          <w:tcPr>
+            <w:tcW w:w="2990" w:type="dxa"/>
+            <w:shd w:val="clear" w:color="auto" w:fill="D9D9D9" w:themeFill="background1" w:themeFillShade="D9"/>
+          </w:tcPr>
+          <w:p>
+            <w:pPr>
+              <w:jc w:val="both"/>
+              <w:rPr>
+                <w:b/>
+                <w:bCs/>
+                <w:i/>
+                <w:iCs/>
+                <w:lang w:val="es-ES"/>
+              </w:rPr>
+            </w:pPr>
+            <w:proofErr w:type="spellStart"/>
+            <w:r>
+              <w:rPr>
+                <w:b/>
+                <w:bCs/>
+                <w:i/>
+                <w:iCs/>
+                <w:lang w:val="es-ES"/>
+              </w:rPr>
+              <w:t>Assignment</w:t>
+            </w:r>
+            <w:proofErr w:type="spellEnd"/>
+          </w:p>
+        </w:tc>
+        <w:tc>
+          <w:tcPr>
+            <w:tcW w:w="1087" w:type="dxa"/>
+            <w:shd w:val="clear" w:color="auto" w:fill="D9D9D9" w:themeFill="background1" w:themeFillShade="D9"/>
+          </w:tcPr>
+          <w:p>
+            <w:pPr>
+              <w:jc w:val="both"/>
+              <w:rPr>
+                <w:b/>
+                <w:bCs/>
+                <w:i/>
+                <w:iCs/>
+                <w:lang w:val="es-ES"/>
+              </w:rPr>
+            </w:pPr>
+            <w:r>
+              <w:rPr>
+                <w:b/>
+                <w:bCs/>
+                <w:i/>
+                <w:iCs/>
+                <w:lang w:val="es-ES"/>
+              </w:rPr>
+              <w:t>Sprint</w:t>
+            </w:r>
+          </w:p>
+        </w:tc>
+        <w:tc>
+          <w:tcPr>
+            <w:tcW w:w="1003" w:type="dxa"/>
+            <w:shd w:val="clear" w:color="auto" w:fill="D9D9D9" w:themeFill="background1" w:themeFillShade="D9"/>
+          </w:tcPr>
+          <w:p>
+            <w:pPr>
+              <w:jc w:val="both"/>
+              <w:rPr>
+                <w:b/>
+                <w:bCs/>
+                <w:i/>
+                <w:iCs/>
+              </w:rPr>
+            </w:pPr>
+            <w:r>
+              <w:rPr>
+                <w:b/>
+                <w:bCs/>
+                <w:i/>
+                <w:iCs/>
+              </w:rPr>
+              <w:t>Worktime</w:t>
+            </w:r>
+          </w:p>
+        </w:tc>
+      </w:tr>
+      <w:tr>
+        <w:trPr>
+          <w:jc w:val="center"/>
+        </w:trPr>
+        <w:tc>
+          <w:tcPr>
+            <w:tcW w:w="1450" w:type="dxa"/>
+            <w:vAlign w:val="center"/>
+          </w:tcPr>
+          <w:p>
+            <w:pPr>
+              <w:jc w:val="center"/>
+              <w:rPr>
+                <w:i/>
+                <w:iCs/>
+                <w:lang w:val="es-ES"/>
+              </w:rPr>
+            </w:pPr>
+            <w:proofErr w:type="spellStart"/>
+            <w:r>
+              <w:rPr>
+                <w:i/>
+                <w:iCs/>
+                <w:lang w:val="es-ES"/>
+              </w:rPr>
+              <w:t>Document</w:t>
+            </w:r>
+            <w:proofErr w:type="spellEnd"/>
+          </w:p>
+        </w:tc>
+        <w:tc>
+          <w:tcPr>
+            <w:tcW w:w="1964" w:type="dxa"/>
+            <w:vAlign w:val="center"/>
+          </w:tcPr>
+          <w:p>
+            <w:pPr>
+              <w:jc w:val="center"/>
+              <w:rPr>
+                <w:i/>
+                <w:iCs/>
+                <w:lang w:val="es-ES"/>
+              </w:rPr>
+            </w:pPr>
+            <w:r>
+              <w:rPr>
+                <w:i/>
+                <w:iCs/>
+                <w:lang w:val="es-ES"/>
+              </w:rPr>
+              <w:t xml:space="preserve">General </w:t>
+            </w:r>
+            <w:proofErr w:type="spellStart"/>
+            <w:r>
+              <w:rPr>
+                <w:i/>
+                <w:iCs/>
+                <w:lang w:val="es-ES"/>
+              </w:rPr>
+              <w:t>description</w:t>
+            </w:r>
+            <w:proofErr w:type="spellEnd"/>
+          </w:p>
+        </w:tc>
+        <w:tc>
+          <w:tcPr>
+            <w:tcW w:w="2990" w:type="dxa"/>
+            <w:vAlign w:val="center"/>
+          </w:tcPr>
+          <w:p>
+            <w:pPr>
+              <w:jc w:val="center"/>
+              <w:rPr>
+                <w:i/>
+                <w:iCs/>
+                <w:lang w:val="es-ES"/>
+              </w:rPr>
+            </w:pPr>
+            <w:r>
+              <w:rPr>
+                <w:i/>
+                <w:iCs/>
+                <w:lang w:val="es-ES"/>
+              </w:rPr>
+              <w:t xml:space="preserve">Guillermo </w:t>
+            </w:r>
+            <w:proofErr w:type="spellStart"/>
+            <w:r>
+              <w:rPr>
+                <w:i/>
+                <w:iCs/>
+                <w:lang w:val="es-ES"/>
+              </w:rPr>
+              <w:t>Diz</w:t>
+            </w:r>
+            <w:proofErr w:type="spellEnd"/>
+          </w:p>
+          <w:p>
+            <w:pPr>
+              <w:jc w:val="center"/>
+              <w:rPr>
+                <w:i/>
+                <w:iCs/>
+                <w:lang w:val="es-ES"/>
+              </w:rPr>
+            </w:pPr>
+            <w:r>
+              <w:rPr>
+                <w:i/>
+                <w:iCs/>
+                <w:lang w:val="es-ES"/>
+              </w:rPr>
+              <w:t>Carmen María Muñoz</w:t>
+            </w:r>
+          </w:p>
+          <w:p>
+            <w:pPr>
+              <w:jc w:val="center"/>
+              <w:rPr>
+                <w:i/>
+                <w:iCs/>
+                <w:lang w:val="es-ES"/>
+              </w:rPr>
+            </w:pPr>
+            <w:r>
+              <w:rPr>
+                <w:i/>
+                <w:iCs/>
+                <w:lang w:val="es-ES"/>
+              </w:rPr>
+              <w:t>Francisco Rodríguez</w:t>
+            </w:r>
+          </w:p>
+          <w:p>
+            <w:pPr>
+              <w:jc w:val="center"/>
+              <w:rPr>
+                <w:i/>
+                <w:iCs/>
+                <w:lang w:val="es-ES"/>
+              </w:rPr>
+            </w:pPr>
+            <w:r>
+              <w:rPr>
+                <w:i/>
+                <w:iCs/>
+                <w:lang w:val="es-ES"/>
+              </w:rPr>
+              <w:t xml:space="preserve">George </w:t>
+            </w:r>
+            <w:proofErr w:type="spellStart"/>
+            <w:r>
+              <w:rPr>
+                <w:i/>
+                <w:iCs/>
+                <w:lang w:val="es-ES"/>
+              </w:rPr>
+              <w:t>Laurentiu</w:t>
+            </w:r>
+            <w:proofErr w:type="spellEnd"/>
+            <w:r>
+              <w:rPr>
+                <w:i/>
+                <w:iCs/>
+                <w:lang w:val="es-ES"/>
+              </w:rPr>
+              <w:t xml:space="preserve"> </w:t>
+            </w:r>
+            <w:proofErr w:type="spellStart"/>
+            <w:r>
+              <w:rPr>
+                <w:i/>
+                <w:iCs/>
+                <w:lang w:val="es-ES"/>
+              </w:rPr>
+              <w:t>Bogdan</w:t>
+            </w:r>
+            <w:proofErr w:type="spellEnd"/>
+          </w:p>
+        </w:tc>
+        <w:tc>
+          <w:tcPr>
+            <w:tcW w:w="1087" w:type="dxa"/>
+            <w:vAlign w:val="center"/>
+          </w:tcPr>
+          <w:p>
+            <w:pPr>
+              <w:jc w:val="center"/>
+              <w:rPr>
+                <w:i/>
+                <w:iCs/>
+                <w:lang w:val="es-ES"/>
+              </w:rPr>
+            </w:pPr>
+            <w:r>
+              <w:rPr>
+                <w:i/>
+                <w:iCs/>
+                <w:lang w:val="es-ES"/>
+              </w:rPr>
+              <w:t>1</w:t>
+            </w:r>
+          </w:p>
+        </w:tc>
+        <w:tc>
+          <w:tcPr>
+            <w:tcW w:w="1003" w:type="dxa"/>
+            <w:vAlign w:val="center"/>
+          </w:tcPr>
+          <w:p>
+            <w:pPr>
+              <w:jc w:val="center"/>
+              <w:rPr>
+                <w:i/>
+                <w:iCs/>
+              </w:rPr>
+            </w:pPr>
+            <w:r>
+              <w:rPr>
+                <w:i/>
+                <w:iCs/>
+              </w:rPr>
+              <w:t>1h 10m</w:t>
+            </w:r>
+          </w:p>
+        </w:tc>
+      </w:tr>
+      <w:tr>
+        <w:trPr>
+          <w:jc w:val="center"/>
+        </w:trPr>
+        <w:tc>
+          <w:tcPr>
+            <w:tcW w:w="1450" w:type="dxa"/>
+            <w:vAlign w:val="center"/>
+          </w:tcPr>
+          <w:p>
+            <w:pPr>
+              <w:jc w:val="center"/>
+              <w:rPr>
+                <w:i/>
+                <w:iCs/>
+                <w:lang w:val="es-ES"/>
+              </w:rPr>
+            </w:pPr>
+            <w:proofErr w:type="spellStart"/>
+            <w:r>
+              <w:rPr>
+                <w:i/>
+                <w:iCs/>
+                <w:lang w:val="es-ES"/>
+              </w:rPr>
+              <w:t>Document</w:t>
+            </w:r>
+            <w:proofErr w:type="spellEnd"/>
+          </w:p>
+        </w:tc>
+        <w:tc>
+          <w:tcPr>
+            <w:tcW w:w="1964" w:type="dxa"/>
+            <w:vAlign w:val="center"/>
+          </w:tcPr>
+          <w:p>
+            <w:pPr>
+              <w:jc w:val="center"/>
+              <w:rPr>
+                <w:i/>
+                <w:iCs/>
+                <w:lang w:val="es-ES"/>
+              </w:rPr>
+            </w:pPr>
+            <w:proofErr w:type="spellStart"/>
+            <w:r>
+              <w:rPr>
+                <w:i/>
+                <w:iCs/>
+                <w:lang w:val="es-ES"/>
+              </w:rPr>
+              <w:t>User</w:t>
+            </w:r>
+            <w:proofErr w:type="spellEnd"/>
+            <w:r>
+              <w:rPr>
+                <w:i/>
+                <w:iCs/>
+                <w:lang w:val="es-ES"/>
+              </w:rPr>
+              <w:t xml:space="preserve"> </w:t>
+            </w:r>
+            <w:proofErr w:type="spellStart"/>
+            <w:r>
+              <w:rPr>
+                <w:i/>
+                <w:iCs/>
+                <w:lang w:val="es-ES"/>
+              </w:rPr>
+              <w:t>stories</w:t>
+            </w:r>
+            <w:proofErr w:type="spellEnd"/>
+          </w:p>
+        </w:tc>
+        <w:tc>
+          <w:tcPr>
+            <w:tcW w:w="2990" w:type="dxa"/>
+            <w:vAlign w:val="center"/>
+          </w:tcPr>
+          <w:p>
+            <w:pPr>
+              <w:jc w:val="center"/>
+              <w:rPr>
+                <w:i/>
+                <w:iCs/>
+                <w:lang w:val="es-ES"/>
+              </w:rPr>
+            </w:pPr>
+            <w:r>
+              <w:rPr>
+                <w:i/>
+                <w:iCs/>
+                <w:lang w:val="es-ES"/>
+              </w:rPr>
+              <w:t xml:space="preserve">Guillermo </w:t>
+            </w:r>
+            <w:proofErr w:type="spellStart"/>
+            <w:r>
+              <w:rPr>
+                <w:i/>
+                <w:iCs/>
+                <w:lang w:val="es-ES"/>
+              </w:rPr>
+              <w:t>Diz</w:t>
+            </w:r>
+            <w:proofErr w:type="spellEnd"/>
+          </w:p>
+          <w:p>
+            <w:pPr>
+              <w:jc w:val="center"/>
+              <w:rPr>
+                <w:i/>
+                <w:iCs/>
+                <w:lang w:val="es-ES"/>
+              </w:rPr>
+            </w:pPr>
+            <w:r>
+              <w:rPr>
+                <w:i/>
+                <w:iCs/>
+                <w:lang w:val="es-ES"/>
+              </w:rPr>
+              <w:t>Carmen María Muñoz</w:t>
+            </w:r>
+          </w:p>
+          <w:p>
+            <w:pPr>
+              <w:jc w:val="center"/>
+              <w:rPr>
+                <w:i/>
+                <w:iCs/>
+                <w:lang w:val="es-ES"/>
+              </w:rPr>
+            </w:pPr>
+            <w:r>
+              <w:rPr>
+                <w:i/>
+                <w:iCs/>
+                <w:lang w:val="es-ES"/>
+              </w:rPr>
+              <w:t>Francisco Rodríguez</w:t>
+            </w:r>
+          </w:p>
+          <w:p>
+            <w:pPr>
+              <w:jc w:val="center"/>
+              <w:rPr>
+                <w:i/>
+                <w:iCs/>
+                <w:lang w:val="es-ES"/>
+              </w:rPr>
+            </w:pPr>
+            <w:r>
+              <w:rPr>
+                <w:i/>
+                <w:iCs/>
+                <w:lang w:val="es-ES"/>
+              </w:rPr>
+              <w:t xml:space="preserve">George </w:t>
+            </w:r>
+            <w:proofErr w:type="spellStart"/>
+            <w:r>
+              <w:rPr>
+                <w:i/>
+                <w:iCs/>
+                <w:lang w:val="es-ES"/>
+              </w:rPr>
+              <w:t>Laurentiu</w:t>
+            </w:r>
+            <w:proofErr w:type="spellEnd"/>
+            <w:r>
+              <w:rPr>
+                <w:i/>
+                <w:iCs/>
+                <w:lang w:val="es-ES"/>
+              </w:rPr>
+              <w:t xml:space="preserve"> </w:t>
+            </w:r>
+            <w:proofErr w:type="spellStart"/>
+            <w:r>
+              <w:rPr>
+                <w:i/>
+                <w:iCs/>
+                <w:lang w:val="es-ES"/>
+              </w:rPr>
+              <w:t>Bogdan</w:t>
+            </w:r>
+            <w:proofErr w:type="spellEnd"/>
+          </w:p>
+        </w:tc>
+        <w:tc>
+          <w:tcPr>
+            <w:tcW w:w="1087" w:type="dxa"/>
+            <w:vAlign w:val="center"/>
+          </w:tcPr>
+          <w:p>
+            <w:pPr>
+              <w:jc w:val="center"/>
+              <w:rPr>
+                <w:i/>
+                <w:iCs/>
+                <w:lang w:val="es-ES"/>
+              </w:rPr>
+            </w:pPr>
+            <w:r>
+              <w:rPr>
+                <w:i/>
+                <w:iCs/>
+                <w:lang w:val="es-ES"/>
+              </w:rPr>
+              <w:t>1</w:t>
+            </w:r>
+          </w:p>
+        </w:tc>
+        <w:tc>
+          <w:tcPr>
+            <w:tcW w:w="1003" w:type="dxa"/>
+            <w:vAlign w:val="center"/>
+          </w:tcPr>
+          <w:p>
+            <w:pPr>
+              <w:jc w:val="center"/>
+              <w:rPr>
+                <w:i/>
+                <w:iCs/>
+              </w:rPr>
+            </w:pPr>
+            <w:r>
+              <w:rPr>
+                <w:i/>
+                <w:iCs/>
+              </w:rPr>
+              <w:t>1h 30m</w:t>
+            </w:r>
+          </w:p>
+        </w:tc>
+      </w:tr>
+      <w:tr>
+        <w:trPr>
+          <w:jc w:val="center"/>
+        </w:trPr>
+        <w:tc>
+          <w:tcPr>
+            <w:tcW w:w="1450" w:type="dxa"/>
+            <w:vAlign w:val="center"/>
+          </w:tcPr>
+          <w:p>
+            <w:pPr>
+              <w:jc w:val="center"/>
+              <w:rPr>
+                <w:i/>
+                <w:iCs/>
+                <w:lang w:val="es-ES"/>
+              </w:rPr>
+            </w:pPr>
+            <w:r>
+              <w:rPr>
+                <w:i/>
+                <w:iCs/>
+                <w:lang w:val="es-ES"/>
+              </w:rPr>
+              <w:t xml:space="preserve">Data </w:t>
+            </w:r>
+            <w:proofErr w:type="spellStart"/>
+            <w:r>
+              <w:rPr>
+                <w:i/>
+                <w:iCs/>
+                <w:lang w:val="es-ES"/>
+              </w:rPr>
+              <w:t>model</w:t>
+            </w:r>
+            <w:proofErr w:type="spellEnd"/>
+          </w:p>
+        </w:tc>
+        <w:tc>
+          <w:tcPr>
+            <w:tcW w:w="1964" w:type="dxa"/>
+            <w:vAlign w:val="center"/>
+          </w:tcPr>
+          <w:p>
+            <w:pPr>
+              <w:jc w:val="center"/>
+              <w:rPr>
+                <w:i/>
+                <w:iCs/>
+                <w:lang w:val="es-ES"/>
+              </w:rPr>
+            </w:pPr>
+            <w:proofErr w:type="spellStart"/>
+            <w:r>
+              <w:rPr>
+                <w:i/>
+                <w:iCs/>
+                <w:lang w:val="es-ES"/>
+              </w:rPr>
+              <w:t>Class</w:t>
+            </w:r>
+            <w:proofErr w:type="spellEnd"/>
+            <w:r>
+              <w:rPr>
+                <w:i/>
+                <w:iCs/>
+                <w:lang w:val="es-ES"/>
+              </w:rPr>
+              <w:t xml:space="preserve"> </w:t>
+            </w:r>
+            <w:proofErr w:type="spellStart"/>
+            <w:r>
+              <w:rPr>
+                <w:i/>
+                <w:iCs/>
+                <w:lang w:val="es-ES"/>
+              </w:rPr>
+              <w:t>diagram</w:t>
+            </w:r>
+            <w:proofErr w:type="spellEnd"/>
+          </w:p>
+        </w:tc>
+        <w:tc>
+          <w:tcPr>
+            <w:tcW w:w="2990" w:type="dxa"/>
+            <w:vAlign w:val="center"/>
+          </w:tcPr>
+          <w:p>
+            <w:pPr>
+              <w:jc w:val="center"/>
+              <w:rPr>
+                <w:i/>
+                <w:iCs/>
+                <w:lang w:val="es-ES"/>
+              </w:rPr>
+            </w:pPr>
+            <w:r>
+              <w:rPr>
+                <w:i/>
+                <w:iCs/>
+                <w:lang w:val="es-ES"/>
+              </w:rPr>
+              <w:t xml:space="preserve">Guillermo </w:t>
+            </w:r>
+            <w:proofErr w:type="spellStart"/>
+            <w:r>
+              <w:rPr>
+                <w:i/>
+                <w:iCs/>
+                <w:lang w:val="es-ES"/>
+              </w:rPr>
+              <w:t>Diz</w:t>
+            </w:r>
+            <w:proofErr w:type="spellEnd"/>
+          </w:p>
+          <w:p>
+            <w:pPr>
+              <w:jc w:val="center"/>
+              <w:rPr>
+                <w:i/>
+                <w:iCs/>
+                <w:lang w:val="es-ES"/>
+              </w:rPr>
+            </w:pPr>
+            <w:r>
+              <w:rPr>
+                <w:i/>
+                <w:iCs/>
+                <w:lang w:val="es-ES"/>
+              </w:rPr>
+              <w:t>Carmen María Muñoz</w:t>
+            </w:r>
+          </w:p>
+          <w:p>
+            <w:pPr>
+              <w:jc w:val="center"/>
+              <w:rPr>
+                <w:i/>
+                <w:iCs/>
+                <w:lang w:val="es-ES"/>
+              </w:rPr>
+            </w:pPr>
+            <w:r>
+              <w:rPr>
+                <w:i/>
+                <w:iCs/>
+                <w:lang w:val="es-ES"/>
+              </w:rPr>
+              <w:t>Francisco Rodríguez</w:t>
+            </w:r>
+          </w:p>
+          <w:p>
+            <w:pPr>
+              <w:jc w:val="center"/>
+              <w:rPr>
+                <w:i/>
+                <w:iCs/>
+                <w:lang w:val="es-ES"/>
+              </w:rPr>
+            </w:pPr>
+            <w:r>
+              <w:rPr>
+                <w:i/>
+                <w:iCs/>
+                <w:lang w:val="es-ES"/>
+              </w:rPr>
+              <w:t xml:space="preserve">George </w:t>
+            </w:r>
+            <w:proofErr w:type="spellStart"/>
+            <w:r>
+              <w:rPr>
+                <w:i/>
+                <w:iCs/>
+                <w:lang w:val="es-ES"/>
+              </w:rPr>
+              <w:t>Laurentiu</w:t>
+            </w:r>
+            <w:proofErr w:type="spellEnd"/>
+            <w:r>
+              <w:rPr>
+                <w:i/>
+                <w:iCs/>
+                <w:lang w:val="es-ES"/>
+              </w:rPr>
+              <w:t xml:space="preserve"> </w:t>
+            </w:r>
+            <w:proofErr w:type="spellStart"/>
+            <w:r>
+              <w:rPr>
+                <w:i/>
+                <w:iCs/>
+                <w:lang w:val="es-ES"/>
+              </w:rPr>
+              <w:t>Bogdan</w:t>
+            </w:r>
+            <w:proofErr w:type="spellEnd"/>
+          </w:p>
+        </w:tc>
+        <w:tc>
+          <w:tcPr>
+            <w:tcW w:w="1087" w:type="dxa"/>
+            <w:vAlign w:val="center"/>
+          </w:tcPr>
+          <w:p>
+            <w:pPr>
+              <w:jc w:val="center"/>
+              <w:rPr>
+                <w:i/>
+                <w:iCs/>
+                <w:lang w:val="es-ES"/>
+              </w:rPr>
+            </w:pPr>
+            <w:r>
+              <w:rPr>
+                <w:i/>
+                <w:iCs/>
+                <w:lang w:val="es-ES"/>
+              </w:rPr>
+              <w:t>1</w:t>
+            </w:r>
+          </w:p>
+        </w:tc>
+        <w:tc>
+          <w:tcPr>
+            <w:tcW w:w="1003" w:type="dxa"/>
+            <w:vAlign w:val="center"/>
+          </w:tcPr>
+          <w:p>
+            <w:pPr>
+              <w:jc w:val="center"/>
+              <w:rPr>
+                <w:i/>
+                <w:iCs/>
+              </w:rPr>
+            </w:pPr>
+            <w:r>
+              <w:rPr>
+                <w:i/>
+                <w:iCs/>
+              </w:rPr>
+              <w:t>1h 30m</w:t>
+            </w:r>
+          </w:p>
+        </w:tc>
+      </w:tr>
+      <w:tr>
+        <w:trPr>
+          <w:jc w:val="center"/>
+        </w:trPr>
+        <w:tc>
+          <w:tcPr>
+            <w:tcW w:w="1450" w:type="dxa"/>
+            <w:vAlign w:val="center"/>
+          </w:tcPr>
+          <w:p>
+            <w:pPr>
+              <w:jc w:val="center"/>
+              <w:rPr>
+                <w:i/>
+                <w:iCs/>
+                <w:lang w:val="es-ES"/>
+              </w:rPr>
+            </w:pPr>
+            <w:r>
+              <w:rPr>
+                <w:i/>
+                <w:iCs/>
+                <w:lang w:val="es-ES"/>
+              </w:rPr>
+              <w:t xml:space="preserve">Data </w:t>
+            </w:r>
+            <w:proofErr w:type="spellStart"/>
+            <w:r>
+              <w:rPr>
+                <w:i/>
+                <w:iCs/>
+                <w:lang w:val="es-ES"/>
+              </w:rPr>
+              <w:t>model</w:t>
+            </w:r>
+            <w:proofErr w:type="spellEnd"/>
+          </w:p>
+        </w:tc>
+        <w:tc>
+          <w:tcPr>
+            <w:tcW w:w="1964" w:type="dxa"/>
+            <w:vAlign w:val="center"/>
+          </w:tcPr>
+          <w:p>
+            <w:pPr>
+              <w:jc w:val="center"/>
+              <w:rPr>
+                <w:i/>
+                <w:iCs/>
+                <w:lang w:val="es-ES"/>
+              </w:rPr>
+            </w:pPr>
+            <w:r>
+              <w:rPr>
+                <w:i/>
+                <w:iCs/>
+                <w:lang w:val="es-ES"/>
+              </w:rPr>
+              <w:t>Business rules</w:t>
+            </w:r>
+          </w:p>
+        </w:tc>
+        <w:tc>
+          <w:tcPr>
+            <w:tcW w:w="2990" w:type="dxa"/>
+            <w:vAlign w:val="center"/>
+          </w:tcPr>
+          <w:p>
+            <w:pPr>
+              <w:jc w:val="center"/>
+              <w:rPr>
+                <w:i/>
+                <w:iCs/>
+                <w:lang w:val="es-ES"/>
+              </w:rPr>
+            </w:pPr>
+            <w:r>
+              <w:rPr>
+                <w:i/>
+                <w:iCs/>
+                <w:lang w:val="es-ES"/>
+              </w:rPr>
+              <w:t xml:space="preserve">Guillermo </w:t>
+            </w:r>
+            <w:proofErr w:type="spellStart"/>
+            <w:r>
+              <w:rPr>
+                <w:i/>
+                <w:iCs/>
+                <w:lang w:val="es-ES"/>
+              </w:rPr>
+              <w:t>Diz</w:t>
+            </w:r>
+            <w:proofErr w:type="spellEnd"/>
+          </w:p>
+          <w:p>
+            <w:pPr>
+              <w:jc w:val="center"/>
+              <w:rPr>
+                <w:i/>
+                <w:iCs/>
+                <w:lang w:val="es-ES"/>
+              </w:rPr>
+            </w:pPr>
+            <w:r>
+              <w:rPr>
+                <w:i/>
+                <w:iCs/>
+                <w:lang w:val="es-ES"/>
+              </w:rPr>
+              <w:t xml:space="preserve">George </w:t>
+            </w:r>
+            <w:proofErr w:type="spellStart"/>
+            <w:r>
+              <w:rPr>
+                <w:i/>
+                <w:iCs/>
+                <w:lang w:val="es-ES"/>
+              </w:rPr>
+              <w:t>Laurentiu</w:t>
+            </w:r>
+            <w:proofErr w:type="spellEnd"/>
+            <w:r>
+              <w:rPr>
+                <w:i/>
+                <w:iCs/>
+                <w:lang w:val="es-ES"/>
+              </w:rPr>
+              <w:t xml:space="preserve"> </w:t>
+            </w:r>
+            <w:proofErr w:type="spellStart"/>
+            <w:r>
+              <w:rPr>
+                <w:i/>
+                <w:iCs/>
+                <w:lang w:val="es-ES"/>
+              </w:rPr>
+              <w:t>Bogdan</w:t>
+            </w:r>
+            <w:proofErr w:type="spellEnd"/>
+          </w:p>
+        </w:tc>
+        <w:tc>
+          <w:tcPr>
+            <w:tcW w:w="1087" w:type="dxa"/>
+            <w:vAlign w:val="center"/>
+          </w:tcPr>
+          <w:p>
+            <w:pPr>
+              <w:jc w:val="center"/>
+              <w:rPr>
+                <w:i/>
+                <w:iCs/>
+                <w:lang w:val="es-ES"/>
+              </w:rPr>
+            </w:pPr>
+            <w:r>
+              <w:rPr>
+                <w:i/>
+                <w:iCs/>
+                <w:lang w:val="es-ES"/>
+              </w:rPr>
+              <w:t>1</w:t>
+            </w:r>
+          </w:p>
+        </w:tc>
+        <w:tc>
+          <w:tcPr>
+            <w:tcW w:w="1003" w:type="dxa"/>
+            <w:vAlign w:val="center"/>
+          </w:tcPr>
+          <w:p>
+            <w:pPr>
+              <w:jc w:val="center"/>
+              <w:rPr>
+                <w:i/>
+                <w:iCs/>
+              </w:rPr>
+            </w:pPr>
+            <w:r>
+              <w:rPr>
+                <w:i/>
+                <w:iCs/>
+              </w:rPr>
+              <w:t>20m</w:t>
+            </w:r>
+          </w:p>
+        </w:tc>
+      </w:tr>
+      <w:tr>
+        <w:trPr>
+          <w:jc w:val="center"/>
+        </w:trPr>
+        <w:tc>
+          <w:tcPr>
+            <w:tcW w:w="1450" w:type="dxa"/>
+            <w:vAlign w:val="center"/>
+          </w:tcPr>
+          <w:p>
+            <w:pPr>
+              <w:jc w:val="center"/>
+              <w:rPr>
+                <w:i/>
+                <w:iCs/>
+                <w:lang w:val="es-ES"/>
+              </w:rPr>
+            </w:pPr>
+            <w:proofErr w:type="spellStart"/>
+            <w:r>
+              <w:rPr>
+                <w:i/>
+                <w:iCs/>
+                <w:lang w:val="es-ES"/>
+              </w:rPr>
+              <w:t>Document</w:t>
+            </w:r>
+            <w:proofErr w:type="spellEnd"/>
+          </w:p>
+        </w:tc>
+        <w:tc>
+          <w:tcPr>
+            <w:tcW w:w="1964" w:type="dxa"/>
+            <w:vAlign w:val="center"/>
+          </w:tcPr>
+          <w:p>
+            <w:pPr>
+              <w:jc w:val="center"/>
+              <w:rPr>
+                <w:i/>
+                <w:iCs/>
+                <w:lang w:val="es-ES"/>
+              </w:rPr>
+            </w:pPr>
+            <w:r>
+              <w:rPr>
+                <w:i/>
+                <w:iCs/>
+                <w:lang w:val="es-ES"/>
+              </w:rPr>
+              <w:t>Use cases</w:t>
+            </w:r>
+          </w:p>
+        </w:tc>
+        <w:tc>
+          <w:tcPr>
+            <w:tcW w:w="2990" w:type="dxa"/>
+            <w:vAlign w:val="center"/>
+          </w:tcPr>
+          <w:p>
+            <w:pPr>
+              <w:jc w:val="center"/>
+              <w:rPr>
+                <w:i/>
+                <w:iCs/>
+                <w:lang w:val="es-ES"/>
+              </w:rPr>
+            </w:pPr>
+            <w:r>
+              <w:rPr>
+                <w:i/>
+                <w:iCs/>
+                <w:lang w:val="es-ES"/>
+              </w:rPr>
+              <w:t>Carmen María Muñoz</w:t>
+            </w:r>
+          </w:p>
+          <w:p>
+            <w:pPr>
+              <w:jc w:val="center"/>
+              <w:rPr>
+                <w:i/>
+                <w:iCs/>
+                <w:lang w:val="es-ES"/>
+              </w:rPr>
+            </w:pPr>
+            <w:r>
+              <w:rPr>
+                <w:i/>
+                <w:iCs/>
+                <w:lang w:val="es-ES"/>
+              </w:rPr>
+              <w:t>Francisco Rodríguez</w:t>
+            </w:r>
+          </w:p>
+          <w:p>
+            <w:pPr>
+              <w:jc w:val="center"/>
+              <w:rPr>
+                <w:i/>
+                <w:iCs/>
+                <w:lang w:val="es-ES"/>
+              </w:rPr>
+            </w:pPr>
+            <w:r>
+              <w:rPr>
+                <w:i/>
+                <w:iCs/>
+                <w:lang w:val="es-ES"/>
+              </w:rPr>
+              <w:t xml:space="preserve">George </w:t>
+            </w:r>
+            <w:proofErr w:type="spellStart"/>
+            <w:r>
+              <w:rPr>
+                <w:i/>
+                <w:iCs/>
+                <w:lang w:val="es-ES"/>
+              </w:rPr>
+              <w:t>Laurentiu</w:t>
+            </w:r>
+            <w:proofErr w:type="spellEnd"/>
+            <w:r>
+              <w:rPr>
+                <w:i/>
+                <w:iCs/>
+                <w:lang w:val="es-ES"/>
+              </w:rPr>
+              <w:t xml:space="preserve"> </w:t>
+            </w:r>
+            <w:proofErr w:type="spellStart"/>
+            <w:r>
+              <w:rPr>
+                <w:i/>
+                <w:iCs/>
+                <w:lang w:val="es-ES"/>
+              </w:rPr>
+              <w:t>Bogdan</w:t>
+            </w:r>
+            <w:proofErr w:type="spellEnd"/>
+          </w:p>
+        </w:tc>
+        <w:tc>
+          <w:tcPr>
+            <w:tcW w:w="1087" w:type="dxa"/>
+            <w:vAlign w:val="center"/>
+          </w:tcPr>
+          <w:p>
+            <w:pPr>
+              <w:jc w:val="center"/>
+              <w:rPr>
+                <w:i/>
+                <w:iCs/>
+                <w:lang w:val="es-ES"/>
+              </w:rPr>
+            </w:pPr>
+            <w:r>
+              <w:rPr>
+                <w:i/>
+                <w:iCs/>
+                <w:lang w:val="es-ES"/>
+              </w:rPr>
+              <w:t>1</w:t>
+            </w:r>
+          </w:p>
+        </w:tc>
+        <w:tc>
+          <w:tcPr>
+            <w:tcW w:w="1003" w:type="dxa"/>
+            <w:vAlign w:val="center"/>
+          </w:tcPr>
+          <w:p>
+            <w:pPr>
+              <w:jc w:val="center"/>
+              <w:rPr>
+                <w:i/>
+                <w:iCs/>
+              </w:rPr>
+            </w:pPr>
+            <w:r>
+              <w:rPr>
+                <w:i/>
+                <w:iCs/>
+              </w:rPr>
+              <w:t>3h</w:t>
+            </w:r>
+          </w:p>
+        </w:tc>
+      </w:tr>
+      <w:tr>
+        <w:trPr>
+          <w:jc w:val="center"/>
+        </w:trPr>
+        <w:tc>
+          <w:tcPr>
+            <w:tcW w:w="1450" w:type="dxa"/>
+            <w:vAlign w:val="center"/>
+          </w:tcPr>
+          <w:p>
+            <w:pPr>
+              <w:jc w:val="center"/>
+              <w:rPr>
+                <w:i/>
+                <w:iCs/>
+                <w:lang w:val="es-ES"/>
+              </w:rPr>
+            </w:pPr>
+            <w:proofErr w:type="spellStart"/>
+            <w:r>
+              <w:rPr>
+                <w:i/>
+                <w:iCs/>
+                <w:lang w:val="es-ES"/>
+              </w:rPr>
+              <w:t>Backend</w:t>
+            </w:r>
+            <w:proofErr w:type="spellEnd"/>
+          </w:p>
+        </w:tc>
+        <w:tc>
+          <w:tcPr>
+            <w:tcW w:w="1964" w:type="dxa"/>
+            <w:vAlign w:val="center"/>
+          </w:tcPr>
+          <w:p>
+            <w:pPr>
+              <w:jc w:val="center"/>
+              <w:rPr>
+                <w:i/>
+                <w:iCs/>
+                <w:lang w:val="es-ES"/>
+              </w:rPr>
+            </w:pPr>
+            <w:proofErr w:type="spellStart"/>
+            <w:r>
+              <w:rPr>
+                <w:i/>
+                <w:iCs/>
+                <w:lang w:val="es-ES"/>
+              </w:rPr>
+              <w:t>Environment</w:t>
+            </w:r>
+            <w:proofErr w:type="spellEnd"/>
+            <w:r>
+              <w:rPr>
+                <w:i/>
+                <w:iCs/>
+                <w:lang w:val="es-ES"/>
+              </w:rPr>
+              <w:t xml:space="preserve"> set-up</w:t>
+            </w:r>
+          </w:p>
+        </w:tc>
+        <w:tc>
+          <w:tcPr>
+            <w:tcW w:w="2990" w:type="dxa"/>
+            <w:vAlign w:val="center"/>
+          </w:tcPr>
+          <w:p>
+            <w:pPr>
+              <w:jc w:val="center"/>
+              <w:rPr>
+                <w:i/>
+                <w:iCs/>
+                <w:lang w:val="es-ES"/>
+              </w:rPr>
+            </w:pPr>
+            <w:r>
+              <w:rPr>
+                <w:i/>
+                <w:iCs/>
+                <w:lang w:val="es-ES"/>
+              </w:rPr>
+              <w:t xml:space="preserve">Guillermo </w:t>
+            </w:r>
+            <w:proofErr w:type="spellStart"/>
+            <w:r>
+              <w:rPr>
+                <w:i/>
+                <w:iCs/>
+                <w:lang w:val="es-ES"/>
+              </w:rPr>
+              <w:t>Diz</w:t>
+            </w:r>
+            <w:proofErr w:type="spellEnd"/>
+          </w:p>
+        </w:tc>
+        <w:tc>
+          <w:tcPr>
+            <w:tcW w:w="1087" w:type="dxa"/>
+            <w:vAlign w:val="center"/>
+          </w:tcPr>
+          <w:p>
+            <w:pPr>
+              <w:jc w:val="center"/>
+              <w:rPr>
+                <w:i/>
+                <w:iCs/>
+                <w:lang w:val="es-ES"/>
+              </w:rPr>
+            </w:pPr>
+            <w:r>
+              <w:rPr>
+                <w:i/>
+                <w:iCs/>
+                <w:lang w:val="es-ES"/>
+              </w:rPr>
+              <w:t>1</w:t>
+            </w:r>
+          </w:p>
+        </w:tc>
+        <w:tc>
+          <w:tcPr>
+            <w:tcW w:w="1003" w:type="dxa"/>
+            <w:vAlign w:val="center"/>
+          </w:tcPr>
+          <w:p>
+            <w:pPr>
+              <w:jc w:val="center"/>
+              <w:rPr>
+                <w:i/>
+                <w:iCs/>
+              </w:rPr>
+            </w:pPr>
+            <w:r>
+              <w:rPr>
+                <w:i/>
+                <w:iCs/>
+              </w:rPr>
+              <w:t>1h</w:t>
+            </w:r>
+          </w:p>
+        </w:tc>
+      </w:tr>
+      <w:tr>
+        <w:trPr>
+          <w:jc w:val="center"/>
+        </w:trPr>
+        <w:tc>
+          <w:tcPr>
+            <w:tcW w:w="1450" w:type="dxa"/>
+            <w:vAlign w:val="center"/>
+          </w:tcPr>
+          <w:p>
+            <w:pPr>
+              <w:jc w:val="center"/>
+              <w:rPr>
+                <w:i/>
+                <w:iCs/>
+                <w:lang w:val="es-ES"/>
+              </w:rPr>
+            </w:pPr>
+            <w:proofErr w:type="spellStart"/>
+            <w:r>
+              <w:rPr>
+                <w:i/>
+                <w:iCs/>
+                <w:lang w:val="es-ES"/>
+              </w:rPr>
+              <w:t>Frontend</w:t>
+            </w:r>
+            <w:proofErr w:type="spellEnd"/>
+          </w:p>
+        </w:tc>
+        <w:tc>
+          <w:tcPr>
+            <w:tcW w:w="1964" w:type="dxa"/>
+            <w:vAlign w:val="center"/>
+          </w:tcPr>
+          <w:p>
+            <w:pPr>
+              <w:jc w:val="center"/>
+              <w:rPr>
+                <w:i/>
+                <w:iCs/>
+                <w:lang w:val="es-ES"/>
+              </w:rPr>
+            </w:pPr>
+            <w:proofErr w:type="spellStart"/>
+            <w:r>
+              <w:rPr>
+                <w:i/>
+                <w:iCs/>
+                <w:lang w:val="es-ES"/>
+              </w:rPr>
+              <w:t>Environment</w:t>
+            </w:r>
+            <w:proofErr w:type="spellEnd"/>
+            <w:r>
+              <w:rPr>
+                <w:i/>
+                <w:iCs/>
+                <w:lang w:val="es-ES"/>
+              </w:rPr>
+              <w:t xml:space="preserve"> set-up</w:t>
+            </w:r>
+          </w:p>
+        </w:tc>
+        <w:tc>
+          <w:tcPr>
+            <w:tcW w:w="2990" w:type="dxa"/>
+            <w:vAlign w:val="center"/>
+          </w:tcPr>
+          <w:p>
+            <w:pPr>
+              <w:jc w:val="center"/>
+              <w:rPr>
+                <w:i/>
+                <w:iCs/>
+                <w:lang w:val="es-ES"/>
+              </w:rPr>
+            </w:pPr>
+            <w:r>
+              <w:rPr>
+                <w:i/>
+                <w:iCs/>
+                <w:lang w:val="es-ES"/>
+              </w:rPr>
+              <w:t xml:space="preserve">George </w:t>
+            </w:r>
+            <w:proofErr w:type="spellStart"/>
+            <w:r>
+              <w:rPr>
+                <w:i/>
+                <w:iCs/>
+                <w:lang w:val="es-ES"/>
+              </w:rPr>
+              <w:t>Laurentiu</w:t>
+            </w:r>
+            <w:proofErr w:type="spellEnd"/>
+            <w:r>
+              <w:rPr>
+                <w:i/>
+                <w:iCs/>
+                <w:lang w:val="es-ES"/>
+              </w:rPr>
+              <w:t xml:space="preserve"> </w:t>
+            </w:r>
+            <w:proofErr w:type="spellStart"/>
+            <w:r>
+              <w:rPr>
+                <w:i/>
+                <w:iCs/>
+                <w:lang w:val="es-ES"/>
+              </w:rPr>
+              <w:t>Bogdan</w:t>
+            </w:r>
+            <w:proofErr w:type="spellEnd"/>
+          </w:p>
+        </w:tc>
+        <w:tc>
+          <w:tcPr>
+            <w:tcW w:w="1087" w:type="dxa"/>
+            <w:vAlign w:val="center"/>
+          </w:tcPr>
+          <w:p>
+            <w:pPr>
+              <w:jc w:val="center"/>
+              <w:rPr>
+                <w:i/>
+                <w:iCs/>
+                <w:lang w:val="es-ES"/>
+              </w:rPr>
+            </w:pPr>
+            <w:r>
+              <w:rPr>
+                <w:i/>
+                <w:iCs/>
+                <w:lang w:val="es-ES"/>
+              </w:rPr>
+              <w:t>1</w:t>
+            </w:r>
+          </w:p>
+        </w:tc>
+        <w:tc>
+          <w:tcPr>
+            <w:tcW w:w="1003" w:type="dxa"/>
+            <w:vAlign w:val="center"/>
+          </w:tcPr>
+          <w:p>
+            <w:pPr>
+              <w:jc w:val="center"/>
+              <w:rPr>
+                <w:i/>
+                <w:iCs/>
+              </w:rPr>
+            </w:pPr>
+            <w:r>
+              <w:rPr>
+                <w:i/>
+                <w:iCs/>
+              </w:rPr>
+              <w:t>1h</w:t>
+            </w:r>
+          </w:p>
+        </w:tc>
+      </w:tr>
+      <w:tr>
+        <w:trPr>
+          <w:jc w:val="center"/>
+        </w:trPr>
+        <w:tc>
+          <w:tcPr>
+            <w:tcW w:w="1450" w:type="dxa"/>
+            <w:vAlign w:val="center"/>
+          </w:tcPr>
+          <w:p>
+            <w:pPr>
+              <w:jc w:val="center"/>
+              <w:rPr>
+                <w:i/>
+                <w:iCs/>
+                <w:lang w:val="es-ES"/>
+              </w:rPr>
+            </w:pPr>
+            <w:proofErr w:type="spellStart"/>
+            <w:r>
+              <w:rPr>
+                <w:i/>
+                <w:iCs/>
+                <w:lang w:val="es-ES"/>
+              </w:rPr>
+              <w:t>Backend</w:t>
+            </w:r>
+            <w:proofErr w:type="spellEnd"/>
+            <w:r>
+              <w:rPr>
+                <w:i/>
+                <w:iCs/>
+                <w:lang w:val="es-ES"/>
+              </w:rPr>
+              <w:t xml:space="preserve"> - </w:t>
+            </w:r>
+            <w:proofErr w:type="spellStart"/>
+            <w:r>
+              <w:rPr>
+                <w:i/>
+                <w:iCs/>
+                <w:lang w:val="es-ES"/>
+              </w:rPr>
+              <w:t>entity</w:t>
+            </w:r>
+            <w:proofErr w:type="spellEnd"/>
+          </w:p>
+        </w:tc>
+        <w:tc>
+          <w:tcPr>
+            <w:tcW w:w="1964" w:type="dxa"/>
+            <w:vAlign w:val="center"/>
+          </w:tcPr>
+          <w:p>
+            <w:pPr>
+              <w:jc w:val="center"/>
+              <w:rPr>
+                <w:i/>
+                <w:iCs/>
+                <w:lang w:val="es-ES"/>
+              </w:rPr>
+            </w:pPr>
+            <w:proofErr w:type="spellStart"/>
+            <w:r>
+              <w:rPr>
+                <w:i/>
+                <w:iCs/>
+                <w:lang w:val="es-ES"/>
+              </w:rPr>
+              <w:t>ShortFilm</w:t>
+            </w:r>
+            <w:proofErr w:type="spellEnd"/>
+          </w:p>
+        </w:tc>
+        <w:tc>
+          <w:tcPr>
+            <w:tcW w:w="2990" w:type="dxa"/>
+            <w:vAlign w:val="center"/>
+          </w:tcPr>
+          <w:p>
+            <w:pPr>
+              <w:jc w:val="center"/>
+              <w:rPr>
+                <w:i/>
+                <w:iCs/>
+                <w:lang w:val="es-ES"/>
+              </w:rPr>
+            </w:pPr>
+            <w:r>
+              <w:rPr>
+                <w:i/>
+                <w:iCs/>
+                <w:lang w:val="es-ES"/>
+              </w:rPr>
+              <w:t xml:space="preserve">Guillermo </w:t>
+            </w:r>
+            <w:proofErr w:type="spellStart"/>
+            <w:r>
+              <w:rPr>
+                <w:i/>
+                <w:iCs/>
+                <w:lang w:val="es-ES"/>
+              </w:rPr>
+              <w:t>Diz</w:t>
+            </w:r>
+            <w:proofErr w:type="spellEnd"/>
+            <w:r>
+              <w:rPr>
+                <w:i/>
+                <w:iCs/>
+                <w:lang w:val="es-ES"/>
+              </w:rPr>
+              <w:br/>
+              <w:t xml:space="preserve">George </w:t>
+            </w:r>
+            <w:proofErr w:type="spellStart"/>
+            <w:r>
+              <w:rPr>
+                <w:i/>
+                <w:iCs/>
+                <w:lang w:val="es-ES"/>
+              </w:rPr>
+              <w:t>Laurentiu</w:t>
+            </w:r>
+            <w:proofErr w:type="spellEnd"/>
+            <w:r>
+              <w:rPr>
+                <w:i/>
+                <w:iCs/>
+                <w:lang w:val="es-ES"/>
+              </w:rPr>
+              <w:t xml:space="preserve"> </w:t>
+            </w:r>
+            <w:proofErr w:type="spellStart"/>
+            <w:r>
+              <w:rPr>
+                <w:i/>
+                <w:iCs/>
+                <w:lang w:val="es-ES"/>
+              </w:rPr>
+              <w:t>Bogdan</w:t>
+            </w:r>
+            <w:proofErr w:type="spellEnd"/>
+          </w:p>
+        </w:tc>
+        <w:tc>
+          <w:tcPr>
+            <w:tcW w:w="1087" w:type="dxa"/>
+            <w:vAlign w:val="center"/>
+          </w:tcPr>
+          <w:p>
+            <w:pPr>
+              <w:jc w:val="center"/>
+              <w:rPr>
+                <w:i/>
+                <w:iCs/>
+                <w:lang w:val="es-ES"/>
+              </w:rPr>
+            </w:pPr>
+            <w:r>
+              <w:rPr>
+                <w:i/>
+                <w:iCs/>
+                <w:lang w:val="es-ES"/>
+              </w:rPr>
+              <w:t>1</w:t>
+            </w:r>
+          </w:p>
+        </w:tc>
+        <w:tc>
+          <w:tcPr>
+            <w:tcW w:w="1003" w:type="dxa"/>
+            <w:vAlign w:val="center"/>
+          </w:tcPr>
+          <w:p>
+            <w:pPr>
+              <w:jc w:val="center"/>
+              <w:rPr>
+                <w:i/>
+                <w:iCs/>
+              </w:rPr>
+            </w:pPr>
+            <w:r>
+              <w:rPr>
+                <w:i/>
+                <w:iCs/>
+              </w:rPr>
+              <w:t>12h</w:t>
+            </w:r>
+          </w:p>
+        </w:tc>
+      </w:tr>
+    </w:tbl>
+    <w:p>
+      <w:pPr>
+        <w:rPr>
+          <w:sz w:val="24"/>
+          <w:szCs w:val="24"/>
+          <w:lang w:val="en-US"/>
+        </w:rPr>
+      </w:pPr>
+    </w:p>
     <w:p>
       <w:pPr>
         <w:pStyle w:val="Ttulo2"/>
@@ -125,7 +1885,15 @@
           <w:szCs w:val="24"/>
           <w:lang w:val="en-US"/>
         </w:rPr>
-        <w:t>At first the project planning was conceptualized with the whole group, when we defined the bare minimum objectives then we split into pairs, each of them working together to progress in the given task. We would had meetings twice a week to put together what we have achieved and then we would make another iteration until all the task for the sprint were completed.</w:t>
+        <w:t>At first the project planning was conceptualized with the whole group, when we defined the bare minimum objectives then we split into pairs, each of them working together to progress in the given task. We would had meetings twice a week to put together what we have achieved and then we would make another iteration until all the task for the sprint were completed</w:t>
+      </w:r>
+      <w:r>
+        <w:rPr>
+          <w:sz w:val="24"/>
+          <w:szCs w:val="24"/>
+          <w:lang w:val="en-US"/>
+        </w:rPr>
+        <w:t>.</w:t>
       </w:r>
     </w:p>
     <w:sectPr>
@@ -676,6 +2444,30 @@
       <w:szCs w:val="32"/>
     </w:rPr>
   </w:style>
+  <w:style w:type="table" w:styleId="Tablaconcuadrcula">
+    <w:name w:val="Table Grid"/>
+    <w:basedOn w:val="Tablanormal"/>
+    <w:uiPriority w:val="39"/>
+    <w:rsid w:val="00B34E62"/>
+    <w:pPr>
+      <w:spacing w:after="0" w:line="240" w:lineRule="auto"/>
+    </w:pPr>
+    <w:rPr>
+      <w:sz w:val="24"/>
+      <w:szCs w:val="24"/>
+      <w:lang w:val="en-US"/>
+    </w:rPr>
+    <w:tblPr>
+      <w:tblBorders>
+        <w:top w:val="single" w:sz="4" w:space="0" w:color="auto"/>
+        <w:left w:val="single" w:sz="4" w:space="0" w:color="auto"/>
+        <w:bottom w:val="single" w:sz="4" w:space="0" w:color="auto"/>
+        <w:right w:val="single" w:sz="4" w:space="0" w:color="auto"/>
+        <w:insideH w:val="single" w:sz="4" w:space="0" w:color="auto"/>
+        <w:insideV w:val="single" w:sz="4" w:space="0" w:color="auto"/>
+      </w:tblBorders>
+    </w:tblPr>
+  </w:style>
 </w:styles>
 </file>
 

</xml_diff>